<commit_message>
master file with changes
</commit_message>
<xml_diff>
--- a/tofind addVs commit.docx
+++ b/tofind addVs commit.docx
@@ -4,12 +4,21 @@
   <w:body>
     <w:p>
       <w:r>
-        <w:t>To check add file vs commit filt file saving in repo server</w:t>
+        <w:t>To check add file vs commit filt file saving in</w:t>
+      </w:r>
+      <w:r>
+        <w:t xml:space="preserve"> …………………</w:t>
+      </w:r>
+      <w:bookmarkStart w:id="0" w:name="_GoBack"/>
+      <w:bookmarkEnd w:id="0"/>
+      <w:r>
+        <w:t xml:space="preserve"> repo server</w:t>
       </w:r>
     </w:p>
     <w:p>
-      <w:bookmarkStart w:id="0" w:name="_GoBack"/>
-      <w:bookmarkEnd w:id="0"/>
+      <w:r>
+        <w:t>Doing changes to compare both master and develop</w:t>
+      </w:r>
     </w:p>
     <w:sectPr>
       <w:pgSz w:w="12240" w:h="15840"/>

</xml_diff>